<commit_message>
[tester] added javadocs for new code test improvements minor api cleanup tutorial final touches release 2.2.0
</commit_message>
<xml_diff>
--- a/osmotester/doc/osmo-guide.docx
+++ b/osmotester/doc/osmo-guide.docx
@@ -8,73 +8,107 @@
           <w:lang w:val="en-US"/>
         </w:rPr>
       </w:pPr>
+      <w:r>
+        <w:rPr>
+          <w:lang w:val="en-US"/>
+        </w:rPr>
+        <w:t>User Guide</w:t>
+      </w:r>
+    </w:p>
+    <w:p>
+      <w:pPr>
+        <w:rPr>
+          <w:lang w:val="en-US"/>
+        </w:rPr>
+      </w:pPr>
+      <w:proofErr w:type="spellStart"/>
+      <w:r>
+        <w:rPr>
+          <w:lang w:val="en-US"/>
+        </w:rPr>
+        <w:t>OSMOTester</w:t>
+      </w:r>
+      <w:proofErr w:type="spellEnd"/>
+    </w:p>
+    <w:p>
+      <w:pPr>
+        <w:rPr>
+          <w:lang w:val="en-US"/>
+        </w:rPr>
+      </w:pPr>
+      <w:r>
+        <w:rPr>
+          <w:lang w:val="en-US"/>
+        </w:rPr>
+        <w:t>MBT tool</w:t>
+      </w:r>
+    </w:p>
+    <w:p>
+      <w:pPr>
+        <w:rPr>
+          <w:lang w:val="en-US"/>
+        </w:rPr>
+      </w:pPr>
+      <w:r>
+        <w:rPr>
+          <w:lang w:val="en-US"/>
+        </w:rPr>
+        <w:t>v</w:t>
+      </w:r>
+      <w:r>
+        <w:rPr>
+          <w:lang w:val="en-US"/>
+        </w:rPr>
+        <w:t>2</w:t>
+      </w:r>
+      <w:r>
+        <w:rPr>
+          <w:lang w:val="en-US"/>
+        </w:rPr>
+        <w:t>.</w:t>
+      </w:r>
+      <w:r>
+        <w:rPr>
+          <w:lang w:val="en-US"/>
+        </w:rPr>
+        <w:t>2</w:t>
+      </w:r>
+    </w:p>
+    <w:p>
+      <w:pPr>
+        <w:rPr>
+          <w:lang w:val="en-US"/>
+        </w:rPr>
+      </w:pPr>
+      <w:r>
+        <w:rPr>
+          <w:lang w:val="en-US"/>
+        </w:rPr>
+        <w:t xml:space="preserve">Teemu </w:t>
+      </w:r>
+      <w:proofErr w:type="spellStart"/>
+      <w:r>
+        <w:rPr>
+          <w:lang w:val="en-US"/>
+        </w:rPr>
+        <w:t>Kanstrén</w:t>
+      </w:r>
+      <w:proofErr w:type="spellEnd"/>
+    </w:p>
+    <w:p>
+      <w:pPr>
+        <w:rPr>
+          <w:lang w:val="en-US"/>
+        </w:rPr>
+      </w:pPr>
+      <w:r>
+        <w:rPr>
+          <w:lang w:val="en-US"/>
+        </w:rPr>
+        <w:t>NOTE: You may wish to check the tutorials for a bit more concrete and practical introductions.</w:t>
+      </w:r>
       <w:bookmarkStart w:id="0" w:name="_GoBack"/>
       <w:bookmarkEnd w:id="0"/>
-      <w:r>
-        <w:rPr>
-          <w:lang w:val="en-US"/>
-        </w:rPr>
-        <w:t>User Guide</w:t>
-      </w:r>
-    </w:p>
-    <w:p>
-      <w:pPr>
-        <w:rPr>
-          <w:lang w:val="en-US"/>
-        </w:rPr>
-      </w:pPr>
-      <w:proofErr w:type="spellStart"/>
-      <w:r>
-        <w:rPr>
-          <w:lang w:val="en-US"/>
-        </w:rPr>
-        <w:t>OSMOTester</w:t>
-      </w:r>
-      <w:proofErr w:type="spellEnd"/>
-    </w:p>
-    <w:p>
-      <w:pPr>
-        <w:rPr>
-          <w:lang w:val="en-US"/>
-        </w:rPr>
-      </w:pPr>
-      <w:r>
-        <w:rPr>
-          <w:lang w:val="en-US"/>
-        </w:rPr>
-        <w:t>MBT tool</w:t>
-      </w:r>
-    </w:p>
-    <w:p>
-      <w:pPr>
-        <w:rPr>
-          <w:lang w:val="en-US"/>
-        </w:rPr>
-      </w:pPr>
-      <w:r>
-        <w:rPr>
-          <w:lang w:val="en-US"/>
-        </w:rPr>
-        <w:t>v</w:t>
-      </w:r>
-      <w:r>
-        <w:rPr>
-          <w:lang w:val="en-US"/>
-        </w:rPr>
-        <w:t>2</w:t>
-      </w:r>
-      <w:r>
-        <w:rPr>
-          <w:lang w:val="en-US"/>
-        </w:rPr>
-        <w:t>.</w:t>
-      </w:r>
-      <w:r>
-        <w:rPr>
-          <w:lang w:val="en-US"/>
-        </w:rPr>
-        <w:t>0</w:t>
-      </w:r>
       <w:r>
         <w:rPr>
           <w:lang w:val="en-US"/>
@@ -1023,19 +1057,23 @@
           <w:lang w:val="en-US"/>
         </w:rPr>
       </w:pPr>
-      <w:proofErr w:type="spellStart"/>
-      <w:r>
-        <w:rPr>
-          <w:lang w:val="en-US"/>
-        </w:rPr>
-        <w:t>OSMOTester</w:t>
-      </w:r>
-      <w:proofErr w:type="spellEnd"/>
-      <w:r>
-        <w:rPr>
-          <w:lang w:val="en-US"/>
-        </w:rPr>
-        <w:t xml:space="preserve"> is a model-based testing (MBT) tool. It uses a state-machine notation to describe </w:t>
+      <w:r>
+        <w:rPr>
+          <w:lang w:val="en-US"/>
+        </w:rPr>
+        <w:t>OSMO</w:t>
+      </w:r>
+      <w:r>
+        <w:rPr>
+          <w:lang w:val="en-US"/>
+        </w:rPr>
+        <w:t xml:space="preserve"> </w:t>
+      </w:r>
+      <w:r>
+        <w:rPr>
+          <w:lang w:val="en-US"/>
+        </w:rPr>
+        <w:t xml:space="preserve">Tester is a model-based testing (MBT) tool. It uses a state-machine notation to describe </w:t>
       </w:r>
       <w:r>
         <w:rPr>
@@ -1232,10 +1270,10 @@
             <v:path o:extrusionok="f" gradientshapeok="t" o:connecttype="rect"/>
             <o:lock v:ext="edit" aspectratio="t"/>
           </v:shapetype>
-          <v:shape id="_x0000_i1026" type="#_x0000_t75" style="width:194.25pt;height:148.75pt" o:ole="">
+          <v:shape id="_x0000_i1025" type="#_x0000_t75" style="width:194.25pt;height:148.75pt" o:ole="">
             <v:imagedata r:id="rId9" o:title=""/>
           </v:shape>
-          <o:OLEObject Type="Embed" ProgID="Visio.Drawing.11" ShapeID="_x0000_i1026" DrawAspect="Content" ObjectID="_1383394063" r:id="rId10"/>
+          <o:OLEObject Type="Embed" ProgID="Visio.Drawing.11" ShapeID="_x0000_i1025" DrawAspect="Content" ObjectID="_1389345372" r:id="rId10"/>
         </w:object>
       </w:r>
     </w:p>
@@ -1337,19 +1375,23 @@
         </w:rPr>
         <w:t xml:space="preserve">This section describes the </w:t>
       </w:r>
-      <w:proofErr w:type="spellStart"/>
-      <w:r>
-        <w:rPr>
-          <w:lang w:val="en-US"/>
-        </w:rPr>
-        <w:t>OSMOTester</w:t>
-      </w:r>
-      <w:proofErr w:type="spellEnd"/>
-      <w:r>
-        <w:rPr>
-          <w:lang w:val="en-US"/>
-        </w:rPr>
-        <w:t xml:space="preserve"> modeling notation </w:t>
+      <w:r>
+        <w:rPr>
+          <w:lang w:val="en-US"/>
+        </w:rPr>
+        <w:t>OSMO</w:t>
+      </w:r>
+      <w:r>
+        <w:rPr>
+          <w:lang w:val="en-US"/>
+        </w:rPr>
+        <w:t xml:space="preserve"> </w:t>
+      </w:r>
+      <w:r>
+        <w:rPr>
+          <w:lang w:val="en-US"/>
+        </w:rPr>
+        <w:t xml:space="preserve">Tester modeling notation </w:t>
       </w:r>
       <w:r>
         <w:rPr>
@@ -1394,7 +1436,6 @@
           <w:hyperlink w:anchor="Utting2007" w:history="1">
             <w:r>
               <w:rPr>
-                <w:rStyle w:val="Header"/>
                 <w:noProof/>
                 <w:lang w:val="en-US"/>
               </w:rPr>
@@ -1523,10 +1564,10 @@
       </w:pPr>
       <w:r>
         <w:object w:dxaOrig="4063" w:dyaOrig="2076">
-          <v:shape id="_x0000_i1025" type="#_x0000_t75" style="width:203.1pt;height:103.25pt" o:ole="">
+          <v:shape id="_x0000_i1026" type="#_x0000_t75" style="width:203.1pt;height:103.25pt" o:ole="">
             <v:imagedata r:id="rId11" o:title=""/>
           </v:shape>
-          <o:OLEObject Type="Embed" ProgID="Visio.Drawing.11" ShapeID="_x0000_i1025" DrawAspect="Content" ObjectID="_1383394064" r:id="rId12"/>
+          <o:OLEObject Type="Embed" ProgID="Visio.Drawing.11" ShapeID="_x0000_i1026" DrawAspect="Content" ObjectID="_1389345373" r:id="rId12"/>
         </w:object>
       </w:r>
     </w:p>
@@ -1715,7 +1756,19 @@
         <w:rPr>
           <w:lang w:val="en-US"/>
         </w:rPr>
-        <w:t xml:space="preserve">For example, inserting 10cents increases the amount of coins inserted in the overall state by 10. </w:t>
+        <w:t>For example, inserting 10</w:t>
+      </w:r>
+      <w:r>
+        <w:rPr>
+          <w:lang w:val="en-US"/>
+        </w:rPr>
+        <w:t xml:space="preserve"> </w:t>
+      </w:r>
+      <w:r>
+        <w:rPr>
+          <w:lang w:val="en-US"/>
+        </w:rPr>
+        <w:t xml:space="preserve">cents increases the amount of coins inserted in the overall state by 10. </w:t>
       </w:r>
       <w:r>
         <w:rPr>
@@ -1876,21 +1929,7 @@
         <w:rPr>
           <w:lang w:val="en-US"/>
         </w:rPr>
-        <w:t xml:space="preserve">The </w:t>
-      </w:r>
-      <w:proofErr w:type="spellStart"/>
-      <w:r>
-        <w:rPr>
-          <w:lang w:val="en-US"/>
-        </w:rPr>
-        <w:t>OSMOTester</w:t>
-      </w:r>
-      <w:proofErr w:type="spellEnd"/>
-      <w:r>
-        <w:rPr>
-          <w:lang w:val="en-US"/>
-        </w:rPr>
-        <w:t xml:space="preserve"> notation emphasizes transitions as</w:t>
+        <w:t>The OSMO</w:t>
       </w:r>
       <w:r>
         <w:rPr>
@@ -1902,6 +1941,18 @@
         <w:rPr>
           <w:lang w:val="en-US"/>
         </w:rPr>
+        <w:t>Tester notation emphasizes transitions as</w:t>
+      </w:r>
+      <w:r>
+        <w:rPr>
+          <w:lang w:val="en-US"/>
+        </w:rPr>
+        <w:t xml:space="preserve"> </w:t>
+      </w:r>
+      <w:r>
+        <w:rPr>
+          <w:lang w:val="en-US"/>
+        </w:rPr>
         <w:t>in MBT the transitions typical</w:t>
       </w:r>
       <w:r>
@@ -1994,21 +2045,7 @@
         <w:rPr>
           <w:lang w:val="en-US"/>
         </w:rPr>
-        <w:t xml:space="preserve">The test models for </w:t>
-      </w:r>
-      <w:proofErr w:type="spellStart"/>
-      <w:r>
-        <w:rPr>
-          <w:lang w:val="en-US"/>
-        </w:rPr>
-        <w:t>OSMOTester</w:t>
-      </w:r>
-      <w:proofErr w:type="spellEnd"/>
-      <w:r>
-        <w:rPr>
-          <w:lang w:val="en-US"/>
-        </w:rPr>
-        <w:t xml:space="preserve"> are in practice executable programs written in the Java programming language. The specific model elements for the tool are identified based on a set of specific annotations.</w:t>
+        <w:t>The test models for OSMO</w:t>
       </w:r>
       <w:r>
         <w:rPr>
@@ -2020,6 +2057,18 @@
         <w:rPr>
           <w:lang w:val="en-US"/>
         </w:rPr>
+        <w:t>Tester are in practice executable programs written in the Java programming language. The specific model elements for the tool are identified based on a set of specific annotations.</w:t>
+      </w:r>
+      <w:r>
+        <w:rPr>
+          <w:lang w:val="en-US"/>
+        </w:rPr>
+        <w:t xml:space="preserve"> </w:t>
+      </w:r>
+      <w:r>
+        <w:rPr>
+          <w:lang w:val="en-US"/>
+        </w:rPr>
         <w:fldChar w:fldCharType="begin"/>
       </w:r>
       <w:r>
@@ -2062,21 +2111,19 @@
         <w:rPr>
           <w:lang w:val="en-US"/>
         </w:rPr>
-        <w:t xml:space="preserve"> illustrates the </w:t>
-      </w:r>
-      <w:proofErr w:type="spellStart"/>
-      <w:r>
-        <w:rPr>
-          <w:lang w:val="en-US"/>
-        </w:rPr>
-        <w:t>OSMOTester</w:t>
-      </w:r>
-      <w:proofErr w:type="spellEnd"/>
-      <w:r>
-        <w:rPr>
-          <w:lang w:val="en-US"/>
-        </w:rPr>
-        <w:t xml:space="preserve"> notation </w:t>
+        <w:t xml:space="preserve"> illustrates the OSMO</w:t>
+      </w:r>
+      <w:r>
+        <w:rPr>
+          <w:lang w:val="en-US"/>
+        </w:rPr>
+        <w:t xml:space="preserve"> </w:t>
+      </w:r>
+      <w:r>
+        <w:rPr>
+          <w:lang w:val="en-US"/>
+        </w:rPr>
+        <w:t xml:space="preserve">Tester notation </w:t>
       </w:r>
       <w:r>
         <w:rPr>
@@ -5391,7 +5438,21 @@
         <w:rPr>
           <w:lang w:val="en-US"/>
         </w:rPr>
-        <w:t>@Pre: Defines a method that is executed before associated transitions.</w:t>
+        <w:t>@</w:t>
+      </w:r>
+      <w:proofErr w:type="spellStart"/>
+      <w:r>
+        <w:rPr>
+          <w:lang w:val="en-US"/>
+        </w:rPr>
+        <w:t>TestStep</w:t>
+      </w:r>
+      <w:proofErr w:type="spellEnd"/>
+      <w:r>
+        <w:rPr>
+          <w:lang w:val="en-US"/>
+        </w:rPr>
+        <w:t>: Same as above, but we call it a test step and not a transition.</w:t>
       </w:r>
     </w:p>
     <w:p>
@@ -5410,7 +5471,7 @@
         <w:rPr>
           <w:lang w:val="en-US"/>
         </w:rPr>
-        <w:t>@Post: Defines a method that is executed after associated transitions.</w:t>
+        <w:t>@Pre: Defines a method that is executed before associated transitions.</w:t>
       </w:r>
     </w:p>
     <w:p>
@@ -5429,39 +5490,7 @@
         <w:rPr>
           <w:lang w:val="en-US"/>
         </w:rPr>
-        <w:t>@</w:t>
-      </w:r>
-      <w:proofErr w:type="spellStart"/>
-      <w:r>
-        <w:rPr>
-          <w:lang w:val="en-US"/>
-        </w:rPr>
-        <w:t>End</w:t>
-      </w:r>
-      <w:r>
-        <w:rPr>
-          <w:lang w:val="en-US"/>
-        </w:rPr>
-        <w:t>Condition</w:t>
-      </w:r>
-      <w:proofErr w:type="spellEnd"/>
-      <w:r>
-        <w:rPr>
-          <w:lang w:val="en-US"/>
-        </w:rPr>
-        <w:t>:</w:t>
-      </w:r>
-      <w:r>
-        <w:rPr>
-          <w:lang w:val="en-US"/>
-        </w:rPr>
-        <w:t xml:space="preserve"> </w:t>
-      </w:r>
-      <w:r>
-        <w:rPr>
-          <w:lang w:val="en-US"/>
-        </w:rPr>
-        <w:t>Defines a check that when it returns true it causes the current test generation to stop and the generation to continue with the next test in the suite.</w:t>
+        <w:t>@Post: Defines a method that is executed after associated transitions.</w:t>
       </w:r>
     </w:p>
     <w:p>
@@ -5493,26 +5522,26 @@
         <w:rPr>
           <w:lang w:val="en-US"/>
         </w:rPr>
-        <w:t>State</w:t>
-      </w:r>
-      <w:proofErr w:type="spellEnd"/>
-      <w:r>
-        <w:rPr>
-          <w:lang w:val="en-US"/>
-        </w:rPr>
-        <w:t>: Defines a check that needs to return true to allow for test generation to stop. Once a test generation algorithm has signaled test generation to stop, it continues until this returns true</w:t>
-      </w:r>
-      <w:r>
-        <w:rPr>
-          <w:lang w:val="en-US"/>
-        </w:rPr>
-        <w:t xml:space="preserve"> (if this is present)</w:t>
-      </w:r>
-      <w:r>
-        <w:rPr>
-          <w:lang w:val="en-US"/>
-        </w:rPr>
-        <w:t>.</w:t>
+        <w:t>Condition</w:t>
+      </w:r>
+      <w:proofErr w:type="spellEnd"/>
+      <w:r>
+        <w:rPr>
+          <w:lang w:val="en-US"/>
+        </w:rPr>
+        <w:t>:</w:t>
+      </w:r>
+      <w:r>
+        <w:rPr>
+          <w:lang w:val="en-US"/>
+        </w:rPr>
+        <w:t xml:space="preserve"> </w:t>
+      </w:r>
+      <w:r>
+        <w:rPr>
+          <w:lang w:val="en-US"/>
+        </w:rPr>
+        <w:t>Defines a check that when it returns true it causes the current test generation to stop and the generation to continue with the next test in the suite.</w:t>
       </w:r>
     </w:p>
     <w:p>
@@ -5538,32 +5567,32 @@
         <w:rPr>
           <w:lang w:val="en-US"/>
         </w:rPr>
-        <w:t>Before</w:t>
-      </w:r>
-      <w:r>
-        <w:rPr>
-          <w:lang w:val="en-US"/>
-        </w:rPr>
-        <w:t>Test</w:t>
-      </w:r>
-      <w:proofErr w:type="spellEnd"/>
-      <w:r>
-        <w:rPr>
-          <w:lang w:val="en-US"/>
-        </w:rPr>
-        <w:t>:</w:t>
-      </w:r>
-      <w:r>
-        <w:rPr>
-          <w:lang w:val="en-US"/>
-        </w:rPr>
-        <w:t xml:space="preserve"> </w:t>
-      </w:r>
-      <w:r>
-        <w:rPr>
-          <w:lang w:val="en-US"/>
-        </w:rPr>
-        <w:t>Called before a test case is generated.</w:t>
+        <w:t>End</w:t>
+      </w:r>
+      <w:r>
+        <w:rPr>
+          <w:lang w:val="en-US"/>
+        </w:rPr>
+        <w:t>State</w:t>
+      </w:r>
+      <w:proofErr w:type="spellEnd"/>
+      <w:r>
+        <w:rPr>
+          <w:lang w:val="en-US"/>
+        </w:rPr>
+        <w:t>: Defines a check that needs to return true to allow for test generation to stop. Once a test generation algorithm has signaled test generation to stop, it continues until this returns true</w:t>
+      </w:r>
+      <w:r>
+        <w:rPr>
+          <w:lang w:val="en-US"/>
+        </w:rPr>
+        <w:t xml:space="preserve"> (if this is present)</w:t>
+      </w:r>
+      <w:r>
+        <w:rPr>
+          <w:lang w:val="en-US"/>
+        </w:rPr>
+        <w:t>.</w:t>
       </w:r>
     </w:p>
     <w:p>
@@ -5589,7 +5618,7 @@
         <w:rPr>
           <w:lang w:val="en-US"/>
         </w:rPr>
-        <w:t>After</w:t>
+        <w:t>Before</w:t>
       </w:r>
       <w:r>
         <w:rPr>
@@ -5614,7 +5643,7 @@
         <w:rPr>
           <w:lang w:val="en-US"/>
         </w:rPr>
-        <w:t>Called after a test case generation has finished.</w:t>
+        <w:t>Called before a test case is generated.</w:t>
       </w:r>
     </w:p>
     <w:p>
@@ -5640,7 +5669,13 @@
         <w:rPr>
           <w:lang w:val="en-US"/>
         </w:rPr>
-        <w:t>BeforeSuite</w:t>
+        <w:t>After</w:t>
+      </w:r>
+      <w:r>
+        <w:rPr>
+          <w:lang w:val="en-US"/>
+        </w:rPr>
+        <w:t>Test</w:t>
       </w:r>
       <w:proofErr w:type="spellEnd"/>
       <w:r>
@@ -5659,7 +5694,7 @@
         <w:rPr>
           <w:lang w:val="en-US"/>
         </w:rPr>
-        <w:t>Called before any test cases in the test suite are generated.</w:t>
+        <w:t>Called after a test case generation has finished.</w:t>
       </w:r>
     </w:p>
     <w:p>
@@ -5685,7 +5720,7 @@
         <w:rPr>
           <w:lang w:val="en-US"/>
         </w:rPr>
-        <w:t>AfterSuite</w:t>
+        <w:t>BeforeSuite</w:t>
       </w:r>
       <w:proofErr w:type="spellEnd"/>
       <w:r>
@@ -5704,7 +5739,7 @@
         <w:rPr>
           <w:lang w:val="en-US"/>
         </w:rPr>
-        <w:t>Called after all test cases in the test suite have been generated.</w:t>
+        <w:t>Called before any test cases in the test suite are generated.</w:t>
       </w:r>
     </w:p>
     <w:p>
@@ -5730,14 +5765,26 @@
         <w:rPr>
           <w:lang w:val="en-US"/>
         </w:rPr>
-        <w:t>RequirementsField</w:t>
-      </w:r>
-      <w:proofErr w:type="spellEnd"/>
-      <w:r>
-        <w:rPr>
-          <w:lang w:val="en-US"/>
-        </w:rPr>
-        <w:t>: Defines a field that holds a test requirements object.</w:t>
+        <w:t>AfterSuite</w:t>
+      </w:r>
+      <w:proofErr w:type="spellEnd"/>
+      <w:r>
+        <w:rPr>
+          <w:lang w:val="en-US"/>
+        </w:rPr>
+        <w:t>:</w:t>
+      </w:r>
+      <w:r>
+        <w:rPr>
+          <w:lang w:val="en-US"/>
+        </w:rPr>
+        <w:t xml:space="preserve"> </w:t>
+      </w:r>
+      <w:r>
+        <w:rPr>
+          <w:lang w:val="en-US"/>
+        </w:rPr>
+        <w:t>Called after all test cases in the test suite have been generated.</w:t>
       </w:r>
     </w:p>
     <w:p>
@@ -5763,14 +5810,14 @@
         <w:rPr>
           <w:lang w:val="en-US"/>
         </w:rPr>
-        <w:t>TestSuiteField</w:t>
-      </w:r>
-      <w:proofErr w:type="spellEnd"/>
-      <w:r>
-        <w:rPr>
-          <w:lang w:val="en-US"/>
-        </w:rPr>
-        <w:t>: Defines a field that is used to hold test generation history information.</w:t>
+        <w:t>RequirementsField</w:t>
+      </w:r>
+      <w:proofErr w:type="spellEnd"/>
+      <w:r>
+        <w:rPr>
+          <w:lang w:val="en-US"/>
+        </w:rPr>
+        <w:t>: Defines a field that holds a test requirements object.</w:t>
       </w:r>
     </w:p>
     <w:p>
@@ -5789,6 +5836,39 @@
         <w:rPr>
           <w:lang w:val="en-US"/>
         </w:rPr>
+        <w:t>@</w:t>
+      </w:r>
+      <w:proofErr w:type="spellStart"/>
+      <w:r>
+        <w:rPr>
+          <w:lang w:val="en-US"/>
+        </w:rPr>
+        <w:t>TestSuiteField</w:t>
+      </w:r>
+      <w:proofErr w:type="spellEnd"/>
+      <w:r>
+        <w:rPr>
+          <w:lang w:val="en-US"/>
+        </w:rPr>
+        <w:t>: Defines a field that is used to hold test generation history information.</w:t>
+      </w:r>
+    </w:p>
+    <w:p>
+      <w:pPr>
+        <w:pStyle w:val="ListParagraph"/>
+        <w:numPr>
+          <w:ilvl w:val="0"/>
+          <w:numId w:val="1"/>
+        </w:numPr>
+        <w:jc w:val="both"/>
+        <w:rPr>
+          <w:lang w:val="en-US"/>
+        </w:rPr>
+      </w:pPr>
+      <w:r>
+        <w:rPr>
+          <w:lang w:val="en-US"/>
+        </w:rPr>
         <w:t>@Variable: Identifies a variable value to be stored before and after a test step is taken.</w:t>
       </w:r>
     </w:p>
@@ -5801,7 +5881,7 @@
           <v:shape id="_x0000_i1027" type="#_x0000_t75" style="width:262.2pt;height:301.6pt" o:ole="">
             <v:imagedata r:id="rId13" o:title=""/>
           </v:shape>
-          <o:OLEObject Type="Embed" ProgID="Visio.Drawing.11" ShapeID="_x0000_i1027" DrawAspect="Content" ObjectID="_1383394065" r:id="rId14"/>
+          <o:OLEObject Type="Embed" ProgID="Visio.Drawing.11" ShapeID="_x0000_i1027" DrawAspect="Content" ObjectID="_1389345374" r:id="rId14"/>
         </w:object>
       </w:r>
     </w:p>
@@ -6949,6 +7029,22 @@
         </w:rPr>
         <w:t>@Transition</w:t>
       </w:r>
+      <w:r>
+        <w:rPr>
+          <w:b/>
+          <w:lang w:val="en-US"/>
+        </w:rPr>
+        <w:t xml:space="preserve"> &amp; @</w:t>
+      </w:r>
+      <w:proofErr w:type="spellStart"/>
+      <w:r>
+        <w:rPr>
+          <w:b/>
+          <w:lang w:val="en-US"/>
+        </w:rPr>
+        <w:t>TestStep</w:t>
+      </w:r>
+      <w:proofErr w:type="spellEnd"/>
     </w:p>
     <w:p>
       <w:pPr>
@@ -6974,7 +7070,42 @@
         <w:rPr>
           <w:lang w:val="en-US"/>
         </w:rPr>
-        <w:t xml:space="preserve"> annotated methods in the model. The enabled transitions are identified by their associated guard statements as described above. Transitions are named similar to guards, i.e. </w:t>
+        <w:t xml:space="preserve"> </w:t>
+      </w:r>
+      <w:r>
+        <w:rPr>
+          <w:lang w:val="en-US"/>
+        </w:rPr>
+        <w:t xml:space="preserve">or </w:t>
+      </w:r>
+      <w:r>
+        <w:rPr>
+          <w:rFonts w:ascii="Courier New" w:hAnsi="Courier New" w:cs="Courier New"/>
+          <w:lang w:val="en-US"/>
+        </w:rPr>
+        <w:t>@</w:t>
+      </w:r>
+      <w:proofErr w:type="spellStart"/>
+      <w:r>
+        <w:rPr>
+          <w:rFonts w:ascii="Courier New" w:hAnsi="Courier New" w:cs="Courier New"/>
+          <w:lang w:val="en-US"/>
+        </w:rPr>
+        <w:t>TestStep</w:t>
+      </w:r>
+      <w:proofErr w:type="spellEnd"/>
+      <w:r>
+        <w:rPr>
+          <w:rFonts w:ascii="Courier New" w:hAnsi="Courier New" w:cs="Courier New"/>
+          <w:lang w:val="en-US"/>
+        </w:rPr>
+        <w:t xml:space="preserve"> </w:t>
+      </w:r>
+      <w:r>
+        <w:rPr>
+          <w:lang w:val="en-US"/>
+        </w:rPr>
+        <w:t xml:space="preserve">annotated methods in the model. The enabled transitions are identified by their associated guard statements as described above. Transitions are named similar to guards, i.e. </w:t>
       </w:r>
       <w:r>
         <w:rPr>
@@ -12624,6 +12755,79 @@
     </w:p>
     <w:p>
       <w:pPr>
+        <w:jc w:val="both"/>
+        <w:rPr>
+          <w:b/>
+          <w:lang w:val="en-US"/>
+        </w:rPr>
+      </w:pPr>
+      <w:proofErr w:type="spellStart"/>
+      <w:r>
+        <w:rPr>
+          <w:b/>
+          <w:lang w:val="en-US"/>
+        </w:rPr>
+        <w:t>JUnit</w:t>
+      </w:r>
+      <w:proofErr w:type="spellEnd"/>
+      <w:r>
+        <w:rPr>
+          <w:b/>
+          <w:lang w:val="en-US"/>
+        </w:rPr>
+        <w:t xml:space="preserve"> integration</w:t>
+      </w:r>
+    </w:p>
+    <w:p>
+      <w:pPr>
+        <w:jc w:val="both"/>
+        <w:rPr>
+          <w:lang w:val="en-US"/>
+        </w:rPr>
+      </w:pPr>
+      <w:r>
+        <w:rPr>
+          <w:lang w:val="en-US"/>
+        </w:rPr>
+        <w:t xml:space="preserve">It is also possible </w:t>
+      </w:r>
+      <w:r>
+        <w:rPr>
+          <w:lang w:val="en-US"/>
+        </w:rPr>
+        <w:t xml:space="preserve">to run tests using </w:t>
+      </w:r>
+      <w:proofErr w:type="spellStart"/>
+      <w:r>
+        <w:rPr>
+          <w:lang w:val="en-US"/>
+        </w:rPr>
+        <w:t>JUnit</w:t>
+      </w:r>
+      <w:proofErr w:type="spellEnd"/>
+      <w:r>
+        <w:rPr>
+          <w:lang w:val="en-US"/>
+        </w:rPr>
+        <w:t xml:space="preserve"> integration. Check the </w:t>
+      </w:r>
+      <w:proofErr w:type="spellStart"/>
+      <w:r>
+        <w:rPr>
+          <w:lang w:val="en-US"/>
+        </w:rPr>
+        <w:t>JUnit</w:t>
+      </w:r>
+      <w:proofErr w:type="spellEnd"/>
+      <w:r>
+        <w:rPr>
+          <w:lang w:val="en-US"/>
+        </w:rPr>
+        <w:t xml:space="preserve"> online testing with OSMO Tester tutorial for more information.</w:t>
+      </w:r>
+    </w:p>
+    <w:p>
+      <w:pPr>
         <w:pStyle w:val="Heading1"/>
         <w:rPr>
           <w:lang w:val="en-US"/>
@@ -12908,6 +13112,7 @@
           <w:rFonts w:ascii="Courier New" w:hAnsi="Courier New" w:cs="Courier New"/>
           <w:lang w:val="en-US"/>
         </w:rPr>
+        <w:lastRenderedPageBreak/>
         <w:t xml:space="preserve">  </w:t>
       </w:r>
       <w:r>
@@ -13084,7 +13289,6 @@
           <w:rFonts w:ascii="Courier New" w:hAnsi="Courier New" w:cs="Courier New"/>
           <w:lang w:val="en-US"/>
         </w:rPr>
-        <w:lastRenderedPageBreak/>
         <w:t>public</w:t>
       </w:r>
       <w:proofErr w:type="gramEnd"/>
@@ -32740,7 +32944,7 @@
 </file>
 
 <file path=customXml/itemProps1.xml><?xml version="1.0" encoding="utf-8"?>
-<ds:datastoreItem xmlns:ds="http://schemas.openxmlformats.org/officeDocument/2006/customXml" ds:itemID="{8F0DBD4F-ED3A-4CAD-91EF-E70F4E5FDD2B}">
+<ds:datastoreItem xmlns:ds="http://schemas.openxmlformats.org/officeDocument/2006/customXml" ds:itemID="{0DE915B4-611B-4827-92F1-3A9FFF21BA5A}">
   <ds:schemaRefs>
     <ds:schemaRef ds:uri="http://schemas.openxmlformats.org/officeDocument/2006/bibliography"/>
   </ds:schemaRefs>

</xml_diff>

<commit_message>
this was v 3.2.0, next updating plateauthreshold with length..
</commit_message>
<xml_diff>
--- a/osmotester/doc/osmo-guide.docx
+++ b/osmotester/doc/osmo-guide.docx
@@ -52,6 +52,8 @@
         </w:rPr>
         <w:t>MBT tool</w:t>
       </w:r>
+      <w:bookmarkStart w:id="0" w:name="_GoBack"/>
+      <w:bookmarkEnd w:id="0"/>
     </w:p>
     <w:p>
       <w:pPr>
@@ -94,8 +96,16 @@
         <w:rPr>
           <w:lang w:val="en-US"/>
         </w:rPr>
-        <w:t>Teemu Kanstrén</w:t>
-      </w:r>
+        <w:t xml:space="preserve">Teemu </w:t>
+      </w:r>
+      <w:proofErr w:type="spellStart"/>
+      <w:r>
+        <w:rPr>
+          <w:lang w:val="en-US"/>
+        </w:rPr>
+        <w:t>Kanstrén</w:t>
+      </w:r>
+      <w:proofErr w:type="spellEnd"/>
     </w:p>
     <w:p>
       <w:pPr>
@@ -187,7 +197,7 @@
           <w:r>
             <w:fldChar w:fldCharType="separate"/>
           </w:r>
-          <w:hyperlink w:anchor="_Toc370591080" w:history="1">
+          <w:hyperlink w:anchor="_Toc370674820" w:history="1">
             <w:r>
               <w:rPr>
                 <w:rStyle w:val="Hyperlink"/>
@@ -215,7 +225,7 @@
                 <w:noProof/>
                 <w:webHidden/>
               </w:rPr>
-              <w:instrText xml:space="preserve"> PAGEREF _Toc370591080 \h </w:instrText>
+              <w:instrText xml:space="preserve"> PAGEREF _Toc370674820 \h </w:instrText>
             </w:r>
             <w:r>
               <w:rPr>
@@ -258,7 +268,7 @@
               <w:lang w:eastAsia="fi-FI"/>
             </w:rPr>
           </w:pPr>
-          <w:hyperlink w:anchor="_Toc370591081" w:history="1">
+          <w:hyperlink w:anchor="_Toc370674821" w:history="1">
             <w:r>
               <w:rPr>
                 <w:rStyle w:val="Hyperlink"/>
@@ -286,7 +296,7 @@
                 <w:noProof/>
                 <w:webHidden/>
               </w:rPr>
-              <w:instrText xml:space="preserve"> PAGEREF _Toc370591081 \h </w:instrText>
+              <w:instrText xml:space="preserve"> PAGEREF _Toc370674821 \h </w:instrText>
             </w:r>
             <w:r>
               <w:rPr>
@@ -329,7 +339,7 @@
               <w:lang w:eastAsia="fi-FI"/>
             </w:rPr>
           </w:pPr>
-          <w:hyperlink w:anchor="_Toc370591082" w:history="1">
+          <w:hyperlink w:anchor="_Toc370674822" w:history="1">
             <w:r>
               <w:rPr>
                 <w:rStyle w:val="Hyperlink"/>
@@ -357,7 +367,7 @@
                 <w:noProof/>
                 <w:webHidden/>
               </w:rPr>
-              <w:instrText xml:space="preserve"> PAGEREF _Toc370591082 \h </w:instrText>
+              <w:instrText xml:space="preserve"> PAGEREF _Toc370674822 \h </w:instrText>
             </w:r>
             <w:r>
               <w:rPr>
@@ -400,7 +410,7 @@
               <w:lang w:eastAsia="fi-FI"/>
             </w:rPr>
           </w:pPr>
-          <w:hyperlink w:anchor="_Toc370591083" w:history="1">
+          <w:hyperlink w:anchor="_Toc370674823" w:history="1">
             <w:r>
               <w:rPr>
                 <w:rStyle w:val="Hyperlink"/>
@@ -428,7 +438,7 @@
                 <w:noProof/>
                 <w:webHidden/>
               </w:rPr>
-              <w:instrText xml:space="preserve"> PAGEREF _Toc370591083 \h </w:instrText>
+              <w:instrText xml:space="preserve"> PAGEREF _Toc370674823 \h </w:instrText>
             </w:r>
             <w:r>
               <w:rPr>
@@ -471,7 +481,7 @@
               <w:lang w:eastAsia="fi-FI"/>
             </w:rPr>
           </w:pPr>
-          <w:hyperlink w:anchor="_Toc370591084" w:history="1">
+          <w:hyperlink w:anchor="_Toc370674824" w:history="1">
             <w:r>
               <w:rPr>
                 <w:rStyle w:val="Hyperlink"/>
@@ -499,7 +509,7 @@
                 <w:noProof/>
                 <w:webHidden/>
               </w:rPr>
-              <w:instrText xml:space="preserve"> PAGEREF _Toc370591084 \h </w:instrText>
+              <w:instrText xml:space="preserve"> PAGEREF _Toc370674824 \h </w:instrText>
             </w:r>
             <w:r>
               <w:rPr>
@@ -542,7 +552,7 @@
               <w:lang w:eastAsia="fi-FI"/>
             </w:rPr>
           </w:pPr>
-          <w:hyperlink w:anchor="_Toc370591085" w:history="1">
+          <w:hyperlink w:anchor="_Toc370674825" w:history="1">
             <w:r>
               <w:rPr>
                 <w:rStyle w:val="Hyperlink"/>
@@ -570,7 +580,7 @@
                 <w:noProof/>
                 <w:webHidden/>
               </w:rPr>
-              <w:instrText xml:space="preserve"> PAGEREF _Toc370591085 \h </w:instrText>
+              <w:instrText xml:space="preserve"> PAGEREF _Toc370674825 \h </w:instrText>
             </w:r>
             <w:r>
               <w:rPr>
@@ -613,7 +623,7 @@
               <w:lang w:eastAsia="fi-FI"/>
             </w:rPr>
           </w:pPr>
-          <w:hyperlink w:anchor="_Toc370591086" w:history="1">
+          <w:hyperlink w:anchor="_Toc370674826" w:history="1">
             <w:r>
               <w:rPr>
                 <w:rStyle w:val="Hyperlink"/>
@@ -641,7 +651,7 @@
                 <w:noProof/>
                 <w:webHidden/>
               </w:rPr>
-              <w:instrText xml:space="preserve"> PAGEREF _Toc370591086 \h </w:instrText>
+              <w:instrText xml:space="preserve"> PAGEREF _Toc370674826 \h </w:instrText>
             </w:r>
             <w:r>
               <w:rPr>
@@ -684,7 +694,7 @@
               <w:lang w:eastAsia="fi-FI"/>
             </w:rPr>
           </w:pPr>
-          <w:hyperlink w:anchor="_Toc370591087" w:history="1">
+          <w:hyperlink w:anchor="_Toc370674827" w:history="1">
             <w:r>
               <w:rPr>
                 <w:rStyle w:val="Hyperlink"/>
@@ -712,7 +722,7 @@
                 <w:noProof/>
                 <w:webHidden/>
               </w:rPr>
-              <w:instrText xml:space="preserve"> PAGEREF _Toc370591087 \h </w:instrText>
+              <w:instrText xml:space="preserve"> PAGEREF _Toc370674827 \h </w:instrText>
             </w:r>
             <w:r>
               <w:rPr>
@@ -755,7 +765,7 @@
               <w:lang w:eastAsia="fi-FI"/>
             </w:rPr>
           </w:pPr>
-          <w:hyperlink w:anchor="_Toc370591088" w:history="1">
+          <w:hyperlink w:anchor="_Toc370674828" w:history="1">
             <w:r>
               <w:rPr>
                 <w:rStyle w:val="Hyperlink"/>
@@ -783,7 +793,7 @@
                 <w:noProof/>
                 <w:webHidden/>
               </w:rPr>
-              <w:instrText xml:space="preserve"> PAGEREF _Toc370591088 \h </w:instrText>
+              <w:instrText xml:space="preserve"> PAGEREF _Toc370674828 \h </w:instrText>
             </w:r>
             <w:r>
               <w:rPr>
@@ -826,14 +836,14 @@
               <w:lang w:eastAsia="fi-FI"/>
             </w:rPr>
           </w:pPr>
-          <w:hyperlink w:anchor="_Toc370591089" w:history="1">
+          <w:hyperlink w:anchor="_Toc370674829" w:history="1">
             <w:r>
               <w:rPr>
                 <w:rStyle w:val="Hyperlink"/>
                 <w:noProof/>
                 <w:lang w:val="en-US"/>
               </w:rPr>
-              <w:t>Conclusions</w:t>
+              <w:t>Scenarios</w:t>
             </w:r>
             <w:r>
               <w:rPr>
@@ -854,7 +864,7 @@
                 <w:noProof/>
                 <w:webHidden/>
               </w:rPr>
-              <w:instrText xml:space="preserve"> PAGEREF _Toc370591089 \h </w:instrText>
+              <w:instrText xml:space="preserve"> PAGEREF _Toc370674829 \h </w:instrText>
             </w:r>
             <w:r>
               <w:rPr>
@@ -897,7 +907,78 @@
               <w:lang w:eastAsia="fi-FI"/>
             </w:rPr>
           </w:pPr>
-          <w:hyperlink w:anchor="_Toc370591090" w:history="1">
+          <w:hyperlink w:anchor="_Toc370674830" w:history="1">
+            <w:r>
+              <w:rPr>
+                <w:rStyle w:val="Hyperlink"/>
+                <w:noProof/>
+                <w:lang w:val="en-US"/>
+              </w:rPr>
+              <w:t>Conclusions</w:t>
+            </w:r>
+            <w:r>
+              <w:rPr>
+                <w:noProof/>
+                <w:webHidden/>
+              </w:rPr>
+              <w:tab/>
+            </w:r>
+            <w:r>
+              <w:rPr>
+                <w:noProof/>
+                <w:webHidden/>
+              </w:rPr>
+              <w:fldChar w:fldCharType="begin"/>
+            </w:r>
+            <w:r>
+              <w:rPr>
+                <w:noProof/>
+                <w:webHidden/>
+              </w:rPr>
+              <w:instrText xml:space="preserve"> PAGEREF _Toc370674830 \h </w:instrText>
+            </w:r>
+            <w:r>
+              <w:rPr>
+                <w:noProof/>
+                <w:webHidden/>
+              </w:rPr>
+            </w:r>
+            <w:r>
+              <w:rPr>
+                <w:noProof/>
+                <w:webHidden/>
+              </w:rPr>
+              <w:fldChar w:fldCharType="separate"/>
+            </w:r>
+            <w:r>
+              <w:rPr>
+                <w:noProof/>
+                <w:webHidden/>
+              </w:rPr>
+              <w:t>16</w:t>
+            </w:r>
+            <w:r>
+              <w:rPr>
+                <w:noProof/>
+                <w:webHidden/>
+              </w:rPr>
+              <w:fldChar w:fldCharType="end"/>
+            </w:r>
+          </w:hyperlink>
+        </w:p>
+        <w:p>
+          <w:pPr>
+            <w:pStyle w:val="TOC1"/>
+            <w:tabs>
+              <w:tab w:val="right" w:leader="dot" w:pos="9628"/>
+            </w:tabs>
+            <w:rPr>
+              <w:rFonts w:eastAsiaTheme="minorEastAsia"/>
+              <w:noProof/>
+              <w:lang w:eastAsia="fi-FI"/>
+            </w:rPr>
+          </w:pPr>
+          <w:hyperlink w:anchor="_Toc370674831" w:history="1">
             <w:r>
               <w:rPr>
                 <w:rStyle w:val="Hyperlink"/>
@@ -925,7 +1006,7 @@
                 <w:noProof/>
                 <w:webHidden/>
               </w:rPr>
-              <w:instrText xml:space="preserve"> PAGEREF _Toc370591090 \h </w:instrText>
+              <w:instrText xml:space="preserve"> PAGEREF _Toc370674831 \h </w:instrText>
             </w:r>
             <w:r>
               <w:rPr>
@@ -988,7 +1069,7 @@
           <w:lang w:val="en-US"/>
         </w:rPr>
       </w:pPr>
-      <w:bookmarkStart w:id="0" w:name="_Toc370591080"/>
+      <w:bookmarkStart w:id="1" w:name="_Toc370674820"/>
       <w:r>
         <w:rPr>
           <w:lang w:val="en-US"/>
@@ -996,7 +1077,7 @@
         <w:lastRenderedPageBreak/>
         <w:t>Introduction</w:t>
       </w:r>
-      <w:bookmarkEnd w:id="0"/>
+      <w:bookmarkEnd w:id="1"/>
     </w:p>
     <w:p>
       <w:pPr>
@@ -1359,10 +1440,10 @@
             <v:path o:extrusionok="f" gradientshapeok="t" o:connecttype="rect"/>
             <o:lock v:ext="edit" aspectratio="t"/>
           </v:shapetype>
-          <v:shape id="_x0000_i1025" type="#_x0000_t75" style="width:194.25pt;height:148.75pt" o:ole="">
+          <v:shape id="_x0000_i1025" type="#_x0000_t75" style="width:194.25pt;height:149pt" o:ole="">
             <v:imagedata r:id="rId9" o:title=""/>
           </v:shape>
-          <o:OLEObject Type="Embed" ProgID="Visio.Drawing.11" ShapeID="_x0000_i1025" DrawAspect="Content" ObjectID="_1444409551" r:id="rId10"/>
+          <o:OLEObject Type="Embed" ProgID="Visio.Drawing.11" ShapeID="_x0000_i1025" DrawAspect="Content" ObjectID="_1444416682" r:id="rId10"/>
         </w:object>
       </w:r>
     </w:p>
@@ -1374,7 +1455,7 @@
           <w:lang w:val="en-US"/>
         </w:rPr>
       </w:pPr>
-      <w:bookmarkStart w:id="1" w:name="_Ref309645593"/>
+      <w:bookmarkStart w:id="2" w:name="_Ref309645593"/>
       <w:r>
         <w:rPr>
           <w:lang w:val="en-US"/>
@@ -1403,7 +1484,7 @@
       <w:r>
         <w:fldChar w:fldCharType="end"/>
       </w:r>
-      <w:bookmarkEnd w:id="1"/>
+      <w:bookmarkEnd w:id="2"/>
       <w:r>
         <w:rPr>
           <w:lang w:val="en-US"/>
@@ -1591,7 +1672,7 @@
           <w:lang w:val="en-US"/>
         </w:rPr>
       </w:pPr>
-      <w:bookmarkStart w:id="2" w:name="_Toc370591081"/>
+      <w:bookmarkStart w:id="3" w:name="_Toc370674821"/>
       <w:r>
         <w:rPr>
           <w:lang w:val="en-US"/>
@@ -1599,7 +1680,7 @@
         <w:lastRenderedPageBreak/>
         <w:t>Modeling notation</w:t>
       </w:r>
-      <w:bookmarkEnd w:id="2"/>
+      <w:bookmarkEnd w:id="3"/>
     </w:p>
     <w:p>
       <w:pPr>
@@ -4462,7 +4543,7 @@
           <w:lang w:val="en-US"/>
         </w:rPr>
       </w:pPr>
-      <w:bookmarkStart w:id="3" w:name="_Ref294468604"/>
+      <w:bookmarkStart w:id="4" w:name="_Ref294468604"/>
       <w:r>
         <w:rPr>
           <w:lang w:val="en-US"/>
@@ -4491,7 +4572,7 @@
       <w:r>
         <w:fldChar w:fldCharType="end"/>
       </w:r>
-      <w:bookmarkEnd w:id="3"/>
+      <w:bookmarkEnd w:id="4"/>
       <w:r>
         <w:rPr>
           <w:lang w:val="en-US"/>
@@ -5171,10 +5252,10 @@
       </w:pPr>
       <w:r>
         <w:object w:dxaOrig="5335" w:dyaOrig="6816">
-          <v:shape id="_x0000_i1026" type="#_x0000_t75" style="width:236.4pt;height:301.6pt" o:ole="">
+          <v:shape id="_x0000_i1026" type="#_x0000_t75" style="width:236.1pt;height:301.4pt" o:ole="">
             <v:imagedata r:id="rId11" o:title=""/>
           </v:shape>
-          <o:OLEObject Type="Embed" ProgID="Visio.Drawing.11" ShapeID="_x0000_i1026" DrawAspect="Content" ObjectID="_1444409552" r:id="rId12"/>
+          <o:OLEObject Type="Embed" ProgID="Visio.Drawing.11" ShapeID="_x0000_i1026" DrawAspect="Content" ObjectID="_1444416683" r:id="rId12"/>
         </w:object>
       </w:r>
     </w:p>
@@ -5186,7 +5267,7 @@
           <w:lang w:val="en-US"/>
         </w:rPr>
       </w:pPr>
-      <w:bookmarkStart w:id="4" w:name="_Ref294596431"/>
+      <w:bookmarkStart w:id="5" w:name="_Ref294596431"/>
       <w:r>
         <w:rPr>
           <w:lang w:val="en-US"/>
@@ -5215,7 +5296,7 @@
       <w:r>
         <w:fldChar w:fldCharType="end"/>
       </w:r>
-      <w:bookmarkEnd w:id="4"/>
+      <w:bookmarkEnd w:id="5"/>
       <w:r>
         <w:rPr>
           <w:lang w:val="en-US"/>
@@ -5564,16 +5645,16 @@
         <w:lastRenderedPageBreak/>
         <w:t xml:space="preserve">@EndCondition: </w:t>
       </w:r>
-      <w:bookmarkStart w:id="5" w:name="OLE_LINK1"/>
-      <w:bookmarkStart w:id="6" w:name="OLE_LINK2"/>
+      <w:bookmarkStart w:id="6" w:name="OLE_LINK1"/>
+      <w:bookmarkStart w:id="7" w:name="OLE_LINK2"/>
       <w:r>
         <w:rPr>
           <w:lang w:val="en-US"/>
         </w:rPr>
         <w:t>Method must return Boolean value. Method must not take any parameters.</w:t>
       </w:r>
-      <w:bookmarkEnd w:id="5"/>
       <w:bookmarkEnd w:id="6"/>
+      <w:bookmarkEnd w:id="7"/>
     </w:p>
     <w:p>
       <w:pPr>
@@ -5957,12 +6038,21 @@
         </w:rPr>
         <w:t xml:space="preserve"> there is one method called </w:t>
       </w:r>
-      <w:r>
-        <w:rPr>
-          <w:rFonts w:ascii="Courier New" w:hAnsi="Courier New" w:cs="Courier New"/>
-          <w:lang w:val="en-US"/>
-        </w:rPr>
-        <w:t>start()</w:t>
+      <w:proofErr w:type="gramStart"/>
+      <w:r>
+        <w:rPr>
+          <w:rFonts w:ascii="Courier New" w:hAnsi="Courier New" w:cs="Courier New"/>
+          <w:lang w:val="en-US"/>
+        </w:rPr>
+        <w:t>start(</w:t>
+      </w:r>
+      <w:proofErr w:type="gramEnd"/>
+      <w:r>
+        <w:rPr>
+          <w:rFonts w:ascii="Courier New" w:hAnsi="Courier New" w:cs="Courier New"/>
+          <w:lang w:val="en-US"/>
+        </w:rPr>
+        <w:t>)</w:t>
       </w:r>
       <w:r>
         <w:rPr>
@@ -7524,14 +7614,14 @@
           <w:lang w:val="en-US"/>
         </w:rPr>
       </w:pPr>
-      <w:bookmarkStart w:id="7" w:name="_Toc370591082"/>
+      <w:bookmarkStart w:id="8" w:name="_Toc370674822"/>
       <w:r>
         <w:rPr>
           <w:lang w:val="en-US"/>
         </w:rPr>
         <w:t>Test generation</w:t>
       </w:r>
-      <w:bookmarkEnd w:id="7"/>
+      <w:bookmarkEnd w:id="8"/>
     </w:p>
     <w:p>
       <w:pPr>
@@ -9088,14 +9178,14 @@
           <w:lang w:val="en-US"/>
         </w:rPr>
       </w:pPr>
-      <w:bookmarkStart w:id="8" w:name="_Toc370591083"/>
+      <w:bookmarkStart w:id="9" w:name="_Toc370674823"/>
       <w:r>
         <w:rPr>
           <w:lang w:val="en-US"/>
         </w:rPr>
         <w:t>Special model elements</w:t>
       </w:r>
-      <w:bookmarkEnd w:id="8"/>
+      <w:bookmarkEnd w:id="9"/>
     </w:p>
     <w:p>
       <w:pPr>
@@ -9493,16 +9583,59 @@
           <w:szCs w:val="18"/>
           <w:lang w:val="en-US"/>
         </w:rPr>
-        <w:t xml:space="preserve">    osmo.setAlgorithm(new WeightedRandomAlgorithm());</w:t>
-      </w:r>
-    </w:p>
-    <w:p>
-      <w:pPr>
-        <w:jc w:val="both"/>
-        <w:rPr>
-          <w:lang w:val="en-US"/>
-        </w:rPr>
-      </w:pPr>
+        <w:t xml:space="preserve">    </w:t>
+      </w:r>
+      <w:proofErr w:type="spellStart"/>
+      <w:proofErr w:type="gramStart"/>
+      <w:r>
+        <w:rPr>
+          <w:rFonts w:ascii="Courier New" w:hAnsi="Courier New" w:cs="Courier New"/>
+          <w:sz w:val="18"/>
+          <w:szCs w:val="18"/>
+          <w:lang w:val="en-US"/>
+        </w:rPr>
+        <w:t>osmo.setAlgorithm</w:t>
+      </w:r>
+      <w:proofErr w:type="spellEnd"/>
+      <w:r>
+        <w:rPr>
+          <w:rFonts w:ascii="Courier New" w:hAnsi="Courier New" w:cs="Courier New"/>
+          <w:sz w:val="18"/>
+          <w:szCs w:val="18"/>
+          <w:lang w:val="en-US"/>
+        </w:rPr>
+        <w:t>(</w:t>
+      </w:r>
+      <w:proofErr w:type="gramEnd"/>
+      <w:r>
+        <w:rPr>
+          <w:rFonts w:ascii="Courier New" w:hAnsi="Courier New" w:cs="Courier New"/>
+          <w:sz w:val="18"/>
+          <w:szCs w:val="18"/>
+          <w:lang w:val="en-US"/>
+        </w:rPr>
+        <w:t xml:space="preserve">new </w:t>
+      </w:r>
+      <w:proofErr w:type="spellStart"/>
+      <w:r>
+        <w:rPr>
+          <w:rFonts w:ascii="Courier New" w:hAnsi="Courier New" w:cs="Courier New"/>
+          <w:sz w:val="18"/>
+          <w:szCs w:val="18"/>
+          <w:lang w:val="en-US"/>
+        </w:rPr>
+        <w:t>WeightedRandomAlgorithm</w:t>
+      </w:r>
+      <w:proofErr w:type="spellEnd"/>
+      <w:r>
+        <w:rPr>
+          <w:rFonts w:ascii="Courier New" w:hAnsi="Courier New" w:cs="Courier New"/>
+          <w:sz w:val="18"/>
+          <w:szCs w:val="18"/>
+          <w:lang w:val="en-US"/>
+        </w:rPr>
+        <w:t>());</w:t>
+      </w:r>
     </w:p>
     <w:p>
       <w:pPr>
@@ -9512,11 +9645,39 @@
           <w:lang w:val="en-US"/>
         </w:rPr>
       </w:pPr>
-      <w:r>
+    </w:p>
+    <w:p>
+      <w:pPr>
+        <w:jc w:val="both"/>
         <w:rPr>
           <w:b/>
           <w:lang w:val="en-US"/>
         </w:rPr>
+      </w:pPr>
+    </w:p>
+    <w:p>
+      <w:pPr>
+        <w:jc w:val="both"/>
+        <w:rPr>
+          <w:b/>
+          <w:lang w:val="en-US"/>
+        </w:rPr>
+      </w:pPr>
+    </w:p>
+    <w:p>
+      <w:pPr>
+        <w:jc w:val="both"/>
+        <w:rPr>
+          <w:b/>
+          <w:lang w:val="en-US"/>
+        </w:rPr>
+      </w:pPr>
+      <w:r>
+        <w:rPr>
+          <w:b/>
+          <w:lang w:val="en-US"/>
+        </w:rPr>
+        <w:lastRenderedPageBreak/>
         <w:t>Requirements</w:t>
       </w:r>
     </w:p>
@@ -9531,7 +9692,6 @@
         <w:rPr>
           <w:lang w:val="en-US"/>
         </w:rPr>
-        <w:lastRenderedPageBreak/>
         <w:t>We c</w:t>
       </w:r>
       <w:r>
@@ -11250,42 +11410,6 @@
           <w:lang w:val="en-US"/>
         </w:rPr>
         <w:t>The name used for the variable is either the field name from the code or the parameter given to annotation.</w:t>
-      </w:r>
-    </w:p>
-    <w:p>
-      <w:pPr>
-        <w:jc w:val="both"/>
-        <w:rPr>
-          <w:b/>
-          <w:lang w:val="en-US"/>
-        </w:rPr>
-      </w:pPr>
-      <w:r>
-        <w:rPr>
-          <w:b/>
-          <w:lang w:val="en-US"/>
-        </w:rPr>
-        <w:t>JUnit integration</w:t>
-      </w:r>
-    </w:p>
-    <w:p>
-      <w:pPr>
-        <w:jc w:val="both"/>
-        <w:rPr>
-          <w:lang w:val="en-US"/>
-        </w:rPr>
-      </w:pPr>
-      <w:r>
-        <w:rPr>
-          <w:lang w:val="en-US"/>
-        </w:rPr>
-        <w:t xml:space="preserve">It is also possible </w:t>
-      </w:r>
-      <w:r>
-        <w:rPr>
-          <w:lang w:val="en-US"/>
-        </w:rPr>
-        <w:t>to run tests using JUnit integration. Check the JUnit online testing with OSMO Tester tutorial for more information.</w:t>
       </w:r>
     </w:p>
     <w:p>
@@ -11314,7 +11438,7 @@
           <w:lang w:val="en-US"/>
         </w:rPr>
       </w:pPr>
-      <w:bookmarkStart w:id="9" w:name="_Toc370591084"/>
+      <w:bookmarkStart w:id="10" w:name="_Toc370674824"/>
       <w:r>
         <w:rPr>
           <w:lang w:val="en-US"/>
@@ -11322,7 +11446,7 @@
         <w:lastRenderedPageBreak/>
         <w:t>Report builders</w:t>
       </w:r>
-      <w:bookmarkEnd w:id="9"/>
+      <w:bookmarkEnd w:id="10"/>
     </w:p>
     <w:p>
       <w:pPr>
@@ -11571,14 +11695,14 @@
           <w:lang w:val="en-US"/>
         </w:rPr>
       </w:pPr>
-      <w:bookmarkStart w:id="10" w:name="_Toc370591085"/>
+      <w:bookmarkStart w:id="11" w:name="_Toc370674825"/>
       <w:r>
         <w:rPr>
           <w:lang w:val="en-US"/>
         </w:rPr>
         <w:t>Customization of algorithms and other components</w:t>
       </w:r>
-      <w:bookmarkEnd w:id="10"/>
+      <w:bookmarkEnd w:id="11"/>
     </w:p>
     <w:p>
       <w:pPr>
@@ -11633,27 +11757,39 @@
           <w:lang w:val="en-US"/>
         </w:rPr>
       </w:pPr>
-      <w:bookmarkStart w:id="11" w:name="_Toc370591086"/>
+      <w:bookmarkStart w:id="12" w:name="_Toc370674826"/>
       <w:r>
         <w:rPr>
           <w:lang w:val="en-US"/>
         </w:rPr>
         <w:t>Examples</w:t>
       </w:r>
-      <w:bookmarkEnd w:id="11"/>
-    </w:p>
-    <w:p>
-      <w:pPr>
-        <w:jc w:val="both"/>
-        <w:rPr>
-          <w:lang w:val="en-US"/>
-        </w:rPr>
-      </w:pPr>
-      <w:r>
-        <w:rPr>
-          <w:lang w:val="en-US"/>
-        </w:rPr>
-        <w:t xml:space="preserve">Have a look at the examples module (in the source repository) for several detailed examples. </w:t>
+      <w:bookmarkEnd w:id="12"/>
+    </w:p>
+    <w:p>
+      <w:pPr>
+        <w:jc w:val="both"/>
+        <w:rPr>
+          <w:lang w:val="en-US"/>
+        </w:rPr>
+      </w:pPr>
+      <w:r>
+        <w:rPr>
+          <w:lang w:val="en-US"/>
+        </w:rPr>
+        <w:t xml:space="preserve">Have a look at the examples module (in the source repository) </w:t>
+      </w:r>
+      <w:r>
+        <w:rPr>
+          <w:lang w:val="en-US"/>
+        </w:rPr>
+        <w:t xml:space="preserve">and the unit tests </w:t>
+      </w:r>
+      <w:r>
+        <w:rPr>
+          <w:lang w:val="en-US"/>
+        </w:rPr>
+        <w:t xml:space="preserve">for several detailed examples. </w:t>
       </w:r>
     </w:p>
     <w:p>
@@ -11663,7 +11799,7 @@
           <w:lang w:val="en-US"/>
         </w:rPr>
       </w:pPr>
-      <w:bookmarkStart w:id="12" w:name="_Toc370591087"/>
+      <w:bookmarkStart w:id="13" w:name="_Toc370674827"/>
       <w:r>
         <w:rPr>
           <w:lang w:val="en-US"/>
@@ -11676,7 +11812,7 @@
         </w:rPr>
         <w:t>ffline Optimization</w:t>
       </w:r>
-      <w:bookmarkEnd w:id="12"/>
+      <w:bookmarkEnd w:id="13"/>
     </w:p>
     <w:p>
       <w:pPr>
@@ -12922,7 +13058,7 @@
           <w:lang w:val="en-US"/>
         </w:rPr>
       </w:pPr>
-      <w:bookmarkStart w:id="13" w:name="_Toc370591088"/>
+      <w:bookmarkStart w:id="14" w:name="_Toc370674828"/>
       <w:r>
         <w:rPr>
           <w:lang w:val="en-US"/>
@@ -12936,7 +13072,7 @@
         </w:rPr>
         <w:t>nline Optimizer</w:t>
       </w:r>
-      <w:bookmarkEnd w:id="13"/>
+      <w:bookmarkEnd w:id="14"/>
     </w:p>
     <w:p>
       <w:pPr>
@@ -13704,12 +13840,14 @@
           <w:lang w:val="en-US"/>
         </w:rPr>
       </w:pPr>
+      <w:bookmarkStart w:id="15" w:name="_Toc370674829"/>
       <w:r>
         <w:rPr>
           <w:lang w:val="en-US"/>
         </w:rPr>
         <w:t>Scenarios</w:t>
       </w:r>
+      <w:bookmarkEnd w:id="15"/>
     </w:p>
     <w:p>
       <w:pPr>
@@ -14259,15 +14397,7 @@
         <w:rPr>
           <w:lang w:val="en-US"/>
         </w:rPr>
-        <w:t>That’s all. Now go generate some tests or something..</w:t>
-      </w:r>
-      <w:bookmarkStart w:id="14" w:name="_GoBack"/>
-      <w:bookmarkEnd w:id="14"/>
-      <w:r>
-        <w:rPr>
-          <w:lang w:val="en-US"/>
-        </w:rPr>
-        <w:t>.</w:t>
+        <w:t>That’s all. Now go generate some tests or something...</w:t>
       </w:r>
     </w:p>
     <w:p>
@@ -14277,14 +14407,14 @@
           <w:lang w:val="en-US"/>
         </w:rPr>
       </w:pPr>
-      <w:bookmarkStart w:id="15" w:name="_Toc370591089"/>
+      <w:bookmarkStart w:id="16" w:name="_Toc370674830"/>
       <w:r>
         <w:rPr>
           <w:lang w:val="en-US"/>
         </w:rPr>
         <w:t>Conclusions</w:t>
       </w:r>
-      <w:bookmarkEnd w:id="15"/>
+      <w:bookmarkEnd w:id="16"/>
     </w:p>
     <w:p>
       <w:pPr>
@@ -14381,14 +14511,14 @@
           <w:lang w:val="en-US"/>
         </w:rPr>
       </w:pPr>
-      <w:bookmarkStart w:id="16" w:name="_Toc370591090"/>
+      <w:bookmarkStart w:id="17" w:name="_Toc370674831"/>
       <w:r>
         <w:rPr>
           <w:lang w:val="en-US"/>
         </w:rPr>
         <w:t>References</w:t>
       </w:r>
-      <w:bookmarkEnd w:id="16"/>
+      <w:bookmarkEnd w:id="17"/>
     </w:p>
     <w:p>
       <w:pPr>
@@ -14560,7 +14690,7 @@
           <w:rPr>
             <w:noProof/>
           </w:rPr>
-          <w:t>16</w:t>
+          <w:t>9</w:t>
         </w:r>
         <w:r>
           <w:rPr>
@@ -16918,7 +17048,7 @@
 </file>
 
 <file path=customXml/itemProps1.xml><?xml version="1.0" encoding="utf-8"?>
-<ds:datastoreItem xmlns:ds="http://schemas.openxmlformats.org/officeDocument/2006/customXml" ds:itemID="{1E7B34EE-CDC9-4164-B57C-280CB7505044}">
+<ds:datastoreItem xmlns:ds="http://schemas.openxmlformats.org/officeDocument/2006/customXml" ds:itemID="{85F881FF-DB17-4421-B06D-BBCD15AC4961}">
   <ds:schemaRefs>
     <ds:schemaRef ds:uri="http://schemas.openxmlformats.org/officeDocument/2006/bibliography"/>
   </ds:schemaRefs>

</xml_diff>